<commit_message>
Tim's Final Letter Suggestion
</commit_message>
<xml_diff>
--- a/LF16145_Reens_Response_Letter_2.docx
+++ b/LF16145_Reens_Response_Letter_2.docx
@@ -1,6 +1,6 @@
 
 <file path=word/document.xml><?xml version="1.0" encoding="utf-8"?>
-<w:document xmlns:wpc="http://schemas.microsoft.com/office/word/2010/wordprocessingCanvas" xmlns:mo="http://schemas.microsoft.com/office/mac/office/2008/main" xmlns:mc="http://schemas.openxmlformats.org/markup-compatibility/2006" xmlns:mv="urn:schemas-microsoft-com:mac:vml" xmlns:o="urn:schemas-microsoft-com:office:office" xmlns:r="http://schemas.openxmlformats.org/officeDocument/2006/relationships" xmlns:m="http://schemas.openxmlformats.org/officeDocument/2006/math" xmlns:v="urn:schemas-microsoft-com:vml" xmlns:wp14="http://schemas.microsoft.com/office/word/2010/wordprocessingDrawing" xmlns:wp="http://schemas.openxmlformats.org/drawingml/2006/wordprocessingDrawing" xmlns:w10="urn:schemas-microsoft-com:office:word" xmlns:w="http://schemas.openxmlformats.org/wordprocessingml/2006/main" xmlns:w14="http://schemas.microsoft.com/office/word/2010/wordml" xmlns:w15="http://schemas.microsoft.com/office/word/2012/wordml" xmlns:wpg="http://schemas.microsoft.com/office/word/2010/wordprocessingGroup" xmlns:wpi="http://schemas.microsoft.com/office/word/2010/wordprocessingInk" xmlns:wne="http://schemas.microsoft.com/office/word/2006/wordml" xmlns:wps="http://schemas.microsoft.com/office/word/2010/wordprocessingShape" mc:Ignorable="w14 w15 wp14">
+<w:document xmlns:wpc="http://schemas.microsoft.com/office/word/2010/wordprocessingCanvas" xmlns:mc="http://schemas.openxmlformats.org/markup-compatibility/2006" xmlns:o="urn:schemas-microsoft-com:office:office" xmlns:r="http://schemas.openxmlformats.org/officeDocument/2006/relationships" xmlns:m="http://schemas.openxmlformats.org/officeDocument/2006/math" xmlns:v="urn:schemas-microsoft-com:vml" xmlns:wp14="http://schemas.microsoft.com/office/word/2010/wordprocessingDrawing" xmlns:wp="http://schemas.openxmlformats.org/drawingml/2006/wordprocessingDrawing" xmlns:w10="urn:schemas-microsoft-com:office:word" xmlns:w="http://schemas.openxmlformats.org/wordprocessingml/2006/main" xmlns:w14="http://schemas.microsoft.com/office/word/2010/wordml" xmlns:w15="http://schemas.microsoft.com/office/word/2012/wordml" xmlns:wpg="http://schemas.microsoft.com/office/word/2010/wordprocessingGroup" xmlns:wpi="http://schemas.microsoft.com/office/word/2010/wordprocessingInk" xmlns:wne="http://schemas.microsoft.com/office/word/2006/wordml" xmlns:wps="http://schemas.microsoft.com/office/word/2010/wordprocessingShape" mc:Ignorable="w14 w15 wp14">
   <w:body>
     <w:p>
       <w:pPr>
@@ -459,193 +459,193 @@
         <w:t xml:space="preserve">We thank the reviewer for this frank and honest opinion. Unfortunately our decision to present our work more as an experimental demonstration of control over molecular spin flip loss than as an exciting next step of a plugged trap for further molecule cooling seems to have narrowed our audience. </w:t>
       </w:r>
       <w:r>
-        <w:t xml:space="preserve">Perhaps now that we are targeting a more specialized journal, this is no longer a major </w:t>
-      </w:r>
-      <w:r>
-        <w:t xml:space="preserve">drawback, but if the reviewer prefers I am sure we could find a way to use more guiding language and better organization with the general reader in mind. </w:t>
-      </w:r>
-    </w:p>
-    <w:p>
-      <w:pPr>
-        <w:rPr>
-          <w:i/>
-        </w:rPr>
-      </w:pPr>
-      <w:r>
-        <w:rPr>
-          <w:i/>
-        </w:rPr>
-        <w:t>“It might help to reduce the technical information in Fig. 1 caption, but more about comparing the spin-flips of molecules in different trap geometries.”</w:t>
-      </w:r>
-    </w:p>
-    <w:p>
-      <w:pPr>
-        <w:rPr>
-          <w:i/>
-        </w:rPr>
-      </w:pPr>
-      <w:r>
-        <w:t>Our Response: We agree with this, and have addressed it by adding a summarizing sentence earlier on in the caption: “</w:t>
-      </w:r>
-      <w:r>
-        <w:t>A uniform elect</w:t>
-      </w:r>
-      <w:r>
-        <w:t xml:space="preserve">ric field, added to magnetically </w:t>
-      </w:r>
-      <w:r>
-        <w:t>trapped molecules for dipolar studies or other purposes, enhances</w:t>
-      </w:r>
-      <w:r>
-        <w:t xml:space="preserve"> </w:t>
-      </w:r>
-      <w:r>
-        <w:t>spin-</w:t>
-      </w:r>
-      <w:r>
-        <w:t>fl</w:t>
-      </w:r>
-      <w:r>
-        <w:t>ip losses. Note in particular the increased size</w:t>
-      </w:r>
-      <w:r>
-        <w:t xml:space="preserve"> </w:t>
-      </w:r>
-      <w:r>
-        <w:t>of the lowest contour (red) in panel (f) relative to panel (e);</w:t>
-      </w:r>
-      <w:r>
-        <w:t xml:space="preserve"> </w:t>
-      </w:r>
-      <w:r>
-        <w:t>this result can be understood by considering Zeeman shifts</w:t>
-      </w:r>
-      <w:r>
-        <w:t xml:space="preserve"> </w:t>
-      </w:r>
-      <w:r>
-        <w:t>under various conditions as shown in panels (a-c) and described</w:t>
-      </w:r>
-      <w:r>
-        <w:t xml:space="preserve"> </w:t>
-      </w:r>
-      <w:r>
-        <w:t>further now</w:t>
-      </w:r>
-      <w:r>
-        <w:t>…”</w:t>
-      </w:r>
-      <w:r>
-        <w:br/>
-      </w:r>
-      <w:r>
-        <w:br/>
-      </w:r>
-      <w:r>
-        <w:rPr>
-          <w:i/>
-        </w:rPr>
-        <w:t>“</w:t>
-      </w:r>
-      <w:r>
-        <w:rPr>
-          <w:i/>
-        </w:rPr>
-        <w:t>I consider suppressing or controlling the molecular sp</w:t>
-      </w:r>
-      <w:r>
-        <w:rPr>
-          <w:i/>
-        </w:rPr>
-        <w:t xml:space="preserve">in flips is </w:t>
-      </w:r>
-      <w:r>
-        <w:rPr>
-          <w:i/>
-        </w:rPr>
-        <w:t>the main message of this paper. This is</w:t>
-      </w:r>
-      <w:r>
-        <w:rPr>
-          <w:i/>
-        </w:rPr>
-        <w:t xml:space="preserve"> not very clear from the title. </w:t>
-      </w:r>
-      <w:r>
-        <w:rPr>
-          <w:i/>
-        </w:rPr>
-        <w:t xml:space="preserve">What does </w:t>
-      </w:r>
-      <w:r>
-        <w:rPr>
-          <w:i/>
-        </w:rPr>
-        <w:t>‘</w:t>
-      </w:r>
-      <w:r>
-        <w:rPr>
-          <w:i/>
-        </w:rPr>
-        <w:t>... spin loss and ... trap</w:t>
-      </w:r>
-      <w:r>
-        <w:rPr>
-          <w:i/>
-        </w:rPr>
-        <w:t>’</w:t>
-      </w:r>
-      <w:r>
-        <w:rPr>
-          <w:i/>
-        </w:rPr>
-        <w:t xml:space="preserve"> mean? I would recommend </w:t>
-      </w:r>
-      <w:r>
-        <w:rPr>
-          <w:i/>
-        </w:rPr>
-        <w:t xml:space="preserve">something along the line of </w:t>
-      </w:r>
-      <w:r>
-        <w:rPr>
-          <w:i/>
-        </w:rPr>
-        <w:t>‘</w:t>
-      </w:r>
-      <w:r>
-        <w:rPr>
-          <w:i/>
-        </w:rPr>
-        <w:t>Cont</w:t>
-      </w:r>
-      <w:r>
-        <w:rPr>
-          <w:i/>
-        </w:rPr>
-        <w:t xml:space="preserve">rolling spin-flips of ultracold </w:t>
-      </w:r>
-      <w:r>
-        <w:rPr>
-          <w:i/>
-        </w:rPr>
-        <w:t>molecul</w:t>
-      </w:r>
-      <w:r>
-        <w:rPr>
-          <w:i/>
-        </w:rPr>
-        <w:t>es in an electro-magnetic trap’.”</w:t>
-      </w:r>
-    </w:p>
-    <w:p>
-      <w:r>
-        <w:t>Our Response: Thank you for this excellent sugges</w:t>
+        <w:t xml:space="preserve">Following also the editor's </w:t>
+      </w:r>
+      <w:r>
+        <w:t>suggestion we have thus transferred the manuscript to PRA, which is targeted at an audience that specializes in these topics.</w:t>
       </w:r>
       <w:bookmarkStart w:id="0" w:name="_GoBack"/>
       <w:bookmarkEnd w:id="0"/>
-      <w:r>
-        <w:t>tion</w:t>
+    </w:p>
+    <w:p/>
+    <w:p>
+      <w:pPr>
+        <w:rPr>
+          <w:i/>
+        </w:rPr>
+      </w:pPr>
+      <w:r>
+        <w:rPr>
+          <w:i/>
+        </w:rPr>
+        <w:t>“It might help to reduce the technical information in Fig. 1 caption, but more about comparing the spin-flips of molecules in different trap geometries.”</w:t>
+      </w:r>
+    </w:p>
+    <w:p>
+      <w:r>
+        <w:t>Our Response: We agree with this, and have addressed it by adding a summarizing sentence earlier on in the caption: “</w:t>
+      </w:r>
+      <w:r>
+        <w:t>A uniform elect</w:t>
+      </w:r>
+      <w:r>
+        <w:t xml:space="preserve">ric field, added to magnetically </w:t>
+      </w:r>
+      <w:r>
+        <w:t>trapped molecules for dipolar studies or other purposes, enhances</w:t>
+      </w:r>
+      <w:r>
+        <w:t xml:space="preserve"> </w:t>
+      </w:r>
+      <w:r>
+        <w:t>spin-</w:t>
+      </w:r>
+      <w:r>
+        <w:t>fl</w:t>
+      </w:r>
+      <w:r>
+        <w:t>ip losses. Note in particular the increased size</w:t>
+      </w:r>
+      <w:r>
+        <w:t xml:space="preserve"> </w:t>
+      </w:r>
+      <w:r>
+        <w:t>of the lowest contour (red) in panel (f) relative to panel (e);</w:t>
+      </w:r>
+      <w:r>
+        <w:t xml:space="preserve"> </w:t>
+      </w:r>
+      <w:r>
+        <w:t>this result can be understood by considering Zeeman shifts</w:t>
+      </w:r>
+      <w:r>
+        <w:t xml:space="preserve"> </w:t>
+      </w:r>
+      <w:r>
+        <w:t>under various conditions as shown in panels (a-c) and described</w:t>
+      </w:r>
+      <w:r>
+        <w:t xml:space="preserve"> </w:t>
+      </w:r>
+      <w:r>
+        <w:t>further now</w:t>
+      </w:r>
+      <w:r>
+        <w:t>…”</w:t>
+      </w:r>
+    </w:p>
+    <w:p>
+      <w:pPr>
+        <w:rPr>
+          <w:i/>
+        </w:rPr>
+      </w:pPr>
+      <w:r>
+        <w:br/>
+      </w:r>
+      <w:r>
+        <w:br/>
+      </w:r>
+      <w:r>
+        <w:rPr>
+          <w:i/>
+        </w:rPr>
+        <w:t>“</w:t>
+      </w:r>
+      <w:r>
+        <w:rPr>
+          <w:i/>
+        </w:rPr>
+        <w:t>I consider suppressing or controlling the molecular sp</w:t>
+      </w:r>
+      <w:r>
+        <w:rPr>
+          <w:i/>
+        </w:rPr>
+        <w:t xml:space="preserve">in flips is </w:t>
+      </w:r>
+      <w:r>
+        <w:rPr>
+          <w:i/>
+        </w:rPr>
+        <w:t>the main message of this paper. This is</w:t>
+      </w:r>
+      <w:r>
+        <w:rPr>
+          <w:i/>
+        </w:rPr>
+        <w:t xml:space="preserve"> not very clear from the title. </w:t>
+      </w:r>
+      <w:r>
+        <w:rPr>
+          <w:i/>
+        </w:rPr>
+        <w:t xml:space="preserve">What does </w:t>
+      </w:r>
+      <w:r>
+        <w:rPr>
+          <w:i/>
+        </w:rPr>
+        <w:t>‘</w:t>
+      </w:r>
+      <w:r>
+        <w:rPr>
+          <w:i/>
+        </w:rPr>
+        <w:t>... spin loss and ... trap</w:t>
+      </w:r>
+      <w:r>
+        <w:rPr>
+          <w:i/>
+        </w:rPr>
+        <w:t>’</w:t>
+      </w:r>
+      <w:r>
+        <w:rPr>
+          <w:i/>
+        </w:rPr>
+        <w:t xml:space="preserve"> mean? I would recommend </w:t>
+      </w:r>
+      <w:r>
+        <w:rPr>
+          <w:i/>
+        </w:rPr>
+        <w:t xml:space="preserve">something along the line of </w:t>
+      </w:r>
+      <w:r>
+        <w:rPr>
+          <w:i/>
+        </w:rPr>
+        <w:t>‘</w:t>
+      </w:r>
+      <w:r>
+        <w:rPr>
+          <w:i/>
+        </w:rPr>
+        <w:t>Cont</w:t>
+      </w:r>
+      <w:r>
+        <w:rPr>
+          <w:i/>
+        </w:rPr>
+        <w:t xml:space="preserve">rolling spin-flips of ultracold </w:t>
+      </w:r>
+      <w:r>
+        <w:rPr>
+          <w:i/>
+        </w:rPr>
+        <w:t>molecul</w:t>
+      </w:r>
+      <w:r>
+        <w:rPr>
+          <w:i/>
+        </w:rPr>
+        <w:t>es in an electro-magnetic trap’.”</w:t>
+      </w:r>
+    </w:p>
+    <w:p>
+      <w:r>
+        <w:t>Our Response: Thank you for this excellent suggestion</w:t>
       </w:r>
       <w:r>
         <w:t>!</w:t>
@@ -681,7 +681,7 @@
       </w:pPr>
     </w:pPrDefault>
   </w:docDefaults>
-  <w:latentStyles w:defLockedState="0" w:defUIPriority="99" w:defSemiHidden="0" w:defUnhideWhenUsed="0" w:defQFormat="0" w:count="382">
+  <w:latentStyles w:defLockedState="0" w:defUIPriority="99" w:defSemiHidden="0" w:defUnhideWhenUsed="0" w:defQFormat="0" w:count="371">
     <w:lsdException w:name="Normal" w:uiPriority="0" w:qFormat="1"/>
     <w:lsdException w:name="heading 1" w:uiPriority="9" w:qFormat="1"/>
     <w:lsdException w:name="heading 2" w:semiHidden="1" w:uiPriority="9" w:unhideWhenUsed="1" w:qFormat="1"/>
@@ -787,6 +787,7 @@
     <w:lsdException w:name="HTML Sample" w:semiHidden="1" w:unhideWhenUsed="1"/>
     <w:lsdException w:name="HTML Typewriter" w:semiHidden="1" w:unhideWhenUsed="1"/>
     <w:lsdException w:name="HTML Variable" w:semiHidden="1" w:unhideWhenUsed="1"/>
+    <w:lsdException w:name="Normal Table" w:semiHidden="1" w:unhideWhenUsed="1"/>
     <w:lsdException w:name="annotation subject" w:semiHidden="1" w:unhideWhenUsed="1"/>
     <w:lsdException w:name="No List" w:semiHidden="1" w:unhideWhenUsed="1"/>
     <w:lsdException w:name="Outline List 1" w:semiHidden="1" w:unhideWhenUsed="1"/>
@@ -832,9 +833,11 @@
     <w:lsdException w:name="Table Subtle 1" w:semiHidden="1" w:unhideWhenUsed="1"/>
     <w:lsdException w:name="Table Subtle 2" w:semiHidden="1" w:unhideWhenUsed="1"/>
     <w:lsdException w:name="Table Web 1" w:semiHidden="1" w:unhideWhenUsed="1"/>
+    <w:lsdException w:name="Table Web 2" w:semiHidden="1" w:unhideWhenUsed="1"/>
     <w:lsdException w:name="Table Web 3" w:semiHidden="1" w:unhideWhenUsed="1"/>
     <w:lsdException w:name="Balloon Text" w:semiHidden="1" w:unhideWhenUsed="1"/>
     <w:lsdException w:name="Table Grid" w:uiPriority="39"/>
+    <w:lsdException w:name="Table Theme" w:semiHidden="1" w:unhideWhenUsed="1"/>
     <w:lsdException w:name="Placeholder Text" w:semiHidden="1"/>
     <w:lsdException w:name="No Spacing" w:uiPriority="1" w:qFormat="1"/>
     <w:lsdException w:name="Light Shading" w:uiPriority="60"/>
@@ -1050,8 +1053,6 @@
     <w:lsdException w:name="List Table 5 Dark Accent 6" w:uiPriority="50"/>
     <w:lsdException w:name="List Table 6 Colorful Accent 6" w:uiPriority="51"/>
     <w:lsdException w:name="List Table 7 Colorful Accent 6" w:uiPriority="52"/>
-    <w:lsdException w:name="Mention" w:semiHidden="1" w:unhideWhenUsed="1"/>
-    <w:lsdException w:name="Smart Hyperlink" w:semiHidden="1" w:unhideWhenUsed="1"/>
   </w:latentStyles>
   <w:style w:type="paragraph" w:default="1" w:styleId="Normal">
     <w:name w:val="Normal"/>

</xml_diff>